<commit_message>
Certificates is now Finalized
</commit_message>
<xml_diff>
--- a/public/images/templates/CalibrationCertificate.docx
+++ b/public/images/templates/CalibrationCertificate.docx
@@ -54,7 +54,16 @@
     <w:p/>
     <w:p/>
     <w:p/>
+    <w:p/>
     <w:p>
+      <w:pPr>
+        <w:jc w:val="center"/>
+        <w:rPr>
+          <w:rFonts w:ascii="Times New Roman" w:hAnsi="Times New Roman" w:cs="Times New Roman"/>
+          <w:sz w:val="16"/>
+          <w:szCs w:val="16"/>
+        </w:rPr>
+      </w:pPr>
       <w:r>
         <w:rPr>
           <w:noProof/>
@@ -62,13 +71,13 @@
         <mc:AlternateContent>
           <mc:Choice Requires="wps">
             <w:drawing>
-              <wp:anchor distT="0" distB="0" distL="114300" distR="114300" simplePos="0" relativeHeight="251659264" behindDoc="0" locked="0" layoutInCell="1" allowOverlap="1" wp14:anchorId="4D484A9D" wp14:editId="2038AD2E">
+              <wp:anchor distT="0" distB="0" distL="114300" distR="114300" simplePos="0" relativeHeight="251659264" behindDoc="0" locked="0" layoutInCell="1" allowOverlap="1" wp14:anchorId="4D484A9D" wp14:editId="4AB65E3B">
                 <wp:simplePos x="0" y="0"/>
                 <wp:positionH relativeFrom="margin">
                   <wp:posOffset>0</wp:posOffset>
                 </wp:positionH>
                 <wp:positionV relativeFrom="paragraph">
-                  <wp:posOffset>319323</wp:posOffset>
+                  <wp:posOffset>238424</wp:posOffset>
                 </wp:positionV>
                 <wp:extent cx="6858000" cy="0"/>
                 <wp:effectExtent l="0" t="0" r="0" b="0"/>
@@ -118,18 +127,13 @@
           </mc:Choice>
           <mc:Fallback>
             <w:pict>
-              <v:line w14:anchorId="487984F6" id="Straight Connector 2" o:spid="_x0000_s1026" style="position:absolute;flip:y;z-index:251659264;visibility:visible;mso-wrap-style:square;mso-width-percent:0;mso-height-percent:0;mso-wrap-distance-left:9pt;mso-wrap-distance-top:0;mso-wrap-distance-right:9pt;mso-wrap-distance-bottom:0;mso-position-horizontal:absolute;mso-position-horizontal-relative:margin;mso-position-vertical:absolute;mso-position-vertical-relative:text;mso-width-percent:0;mso-height-percent:0;mso-width-relative:margin;mso-height-relative:margin" from="0,25.15pt" to="540pt,25.15pt" o:gfxdata="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" strokecolor="black [3040]" strokeweight="1pt">
+              <v:line w14:anchorId="4F4D1900" id="Straight Connector 2" o:spid="_x0000_s1026" style="position:absolute;flip:y;z-index:251659264;visibility:visible;mso-wrap-style:square;mso-width-percent:0;mso-height-percent:0;mso-wrap-distance-left:9pt;mso-wrap-distance-top:0;mso-wrap-distance-right:9pt;mso-wrap-distance-bottom:0;mso-position-horizontal:absolute;mso-position-horizontal-relative:margin;mso-position-vertical:absolute;mso-position-vertical-relative:text;mso-width-percent:0;mso-height-percent:0;mso-width-relative:margin;mso-height-relative:margin" from="0,18.75pt" to="540pt,18.75pt" o:gfxdata="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" strokecolor="black [3040]" strokeweight="1pt">
                 <w10:wrap anchorx="margin"/>
               </v:line>
             </w:pict>
           </mc:Fallback>
         </mc:AlternateContent>
       </w:r>
-    </w:p>
-    <w:p>
-      <w:pPr>
-        <w:jc w:val="center"/>
-      </w:pPr>
       <w:r>
         <w:rPr>
           <w:noProof/>
@@ -138,13 +142,13 @@
         <mc:AlternateContent>
           <mc:Choice Requires="wps">
             <w:drawing>
-              <wp:anchor distT="0" distB="0" distL="114300" distR="114300" simplePos="0" relativeHeight="251661312" behindDoc="0" locked="0" layoutInCell="1" allowOverlap="1" wp14:anchorId="74C182DE" wp14:editId="5E992E80">
+              <wp:anchor distT="0" distB="0" distL="114300" distR="114300" simplePos="0" relativeHeight="251661312" behindDoc="0" locked="0" layoutInCell="1" allowOverlap="1" wp14:anchorId="74C182DE" wp14:editId="2DA4E808">
                 <wp:simplePos x="0" y="0"/>
                 <wp:positionH relativeFrom="margin">
                   <wp:posOffset>0</wp:posOffset>
                 </wp:positionH>
                 <wp:positionV relativeFrom="paragraph">
-                  <wp:posOffset>19050</wp:posOffset>
+                  <wp:posOffset>260894</wp:posOffset>
                 </wp:positionV>
                 <wp:extent cx="6858000" cy="0"/>
                 <wp:effectExtent l="0" t="0" r="0" b="0"/>
@@ -163,7 +167,11 @@
                         <a:prstGeom prst="line">
                           <a:avLst/>
                         </a:prstGeom>
-                        <a:ln w="12700"/>
+                        <a:ln w="12700">
+                          <a:solidFill>
+                            <a:srgbClr val="EE0000"/>
+                          </a:solidFill>
+                        </a:ln>
                       </wps:spPr>
                       <wps:style>
                         <a:lnRef idx="1">
@@ -194,7 +202,7 @@
           </mc:Choice>
           <mc:Fallback>
             <w:pict>
-              <v:line w14:anchorId="630F2383" id="Straight Connector 2" o:spid="_x0000_s1026" style="position:absolute;flip:y;z-index:251661312;visibility:visible;mso-wrap-style:square;mso-width-percent:0;mso-height-percent:0;mso-wrap-distance-left:9pt;mso-wrap-distance-top:0;mso-wrap-distance-right:9pt;mso-wrap-distance-bottom:0;mso-position-horizontal:absolute;mso-position-horizontal-relative:margin;mso-position-vertical:absolute;mso-position-vertical-relative:text;mso-width-percent:0;mso-height-percent:0;mso-width-relative:margin;mso-height-relative:margin" from="0,1.5pt" to="540pt,1.5pt" o:gfxdata="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" strokecolor="#bc4542 [3045]" strokeweight="1pt">
+              <v:line w14:anchorId="5EAD03F2" id="Straight Connector 2" o:spid="_x0000_s1026" style="position:absolute;flip:y;z-index:251661312;visibility:visible;mso-wrap-style:square;mso-width-percent:0;mso-height-percent:0;mso-wrap-distance-left:9pt;mso-wrap-distance-top:0;mso-wrap-distance-right:9pt;mso-wrap-distance-bottom:0;mso-position-horizontal:absolute;mso-position-horizontal-relative:margin;mso-position-vertical:absolute;mso-position-vertical-relative:text;mso-width-percent:0;mso-height-percent:0;mso-width-relative:margin;mso-height-relative:margin" from="0,20.55pt" to="540pt,20.55pt" o:gfxdata="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" strokecolor="#e00" strokeweight="1pt">
                 <w10:wrap anchorx="margin"/>
               </v:line>
             </w:pict>
@@ -208,13 +216,13 @@
         <mc:AlternateContent>
           <mc:Choice Requires="wps">
             <w:drawing>
-              <wp:anchor distT="0" distB="0" distL="114300" distR="114300" simplePos="0" relativeHeight="251662336" behindDoc="0" locked="0" layoutInCell="1" allowOverlap="1" wp14:anchorId="00070530" wp14:editId="212D36BA">
+              <wp:anchor distT="0" distB="0" distL="114300" distR="114300" simplePos="0" relativeHeight="251662336" behindDoc="0" locked="0" layoutInCell="1" allowOverlap="1" wp14:anchorId="00070530" wp14:editId="74804971">
                 <wp:simplePos x="0" y="0"/>
                 <wp:positionH relativeFrom="margin">
                   <wp:posOffset>2238375</wp:posOffset>
                 </wp:positionH>
                 <wp:positionV relativeFrom="paragraph">
-                  <wp:posOffset>123108</wp:posOffset>
+                  <wp:posOffset>383834</wp:posOffset>
                 </wp:positionV>
                 <wp:extent cx="2362200" cy="139700"/>
                 <wp:effectExtent l="0" t="0" r="19050" b="12700"/>
@@ -266,7 +274,7 @@
           </mc:Choice>
           <mc:Fallback>
             <w:pict>
-              <v:rect w14:anchorId="49FAB175" id="Rectangle 4" o:spid="_x0000_s1026" style="position:absolute;margin-left:176.25pt;margin-top:9.7pt;width:186pt;height:11pt;z-index:251662336;visibility:visible;mso-wrap-style:square;mso-wrap-distance-left:9pt;mso-wrap-distance-top:0;mso-wrap-distance-right:9pt;mso-wrap-distance-bottom:0;mso-position-horizontal:absolute;mso-position-horizontal-relative:margin;mso-position-vertical:absolute;mso-position-vertical-relative:text;v-text-anchor:middle" o:gfxdata="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" filled="f" strokecolor="#0a121c [484]" strokeweight=".25pt">
+              <v:rect w14:anchorId="10E4BE47" id="Rectangle 4" o:spid="_x0000_s1026" style="position:absolute;margin-left:176.25pt;margin-top:30.2pt;width:186pt;height:11pt;z-index:251662336;visibility:visible;mso-wrap-style:square;mso-wrap-distance-left:9pt;mso-wrap-distance-top:0;mso-wrap-distance-right:9pt;mso-wrap-distance-bottom:0;mso-position-horizontal:absolute;mso-position-horizontal-relative:margin;mso-position-vertical:absolute;mso-position-vertical-relative:text;v-text-anchor:middle" o:gfxdata="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" filled="f" strokecolor="#0a121c [484]" strokeweight=".25pt">
                 <w10:wrap anchorx="margin"/>
               </v:rect>
             </w:pict>
@@ -281,6 +289,11 @@
         </w:rPr>
         <w:br/>
       </w:r>
+    </w:p>
+    <w:p>
+      <w:pPr>
+        <w:jc w:val="center"/>
+      </w:pPr>
       <w:r>
         <w:rPr>
           <w:rFonts w:ascii="Times New Roman" w:hAnsi="Times New Roman" w:cs="Times New Roman"/>
@@ -291,7 +304,12 @@
       </w:r>
     </w:p>
     <w:sectPr>
-      <w:headerReference w:type="default" r:id="rId7"/>
+      <w:headerReference w:type="even" r:id="rId7"/>
+      <w:headerReference w:type="default" r:id="rId8"/>
+      <w:footerReference w:type="even" r:id="rId9"/>
+      <w:footerReference w:type="default" r:id="rId10"/>
+      <w:headerReference w:type="first" r:id="rId11"/>
+      <w:footerReference w:type="first" r:id="rId12"/>
       <w:pgSz w:w="12240" w:h="15840" w:code="1"/>
       <w:pgMar w:top="720" w:right="720" w:bottom="720" w:left="720" w:header="720" w:footer="720" w:gutter="0"/>
       <w:cols w:space="720"/>
@@ -326,6 +344,36 @@
 </w:endnotes>
 </file>
 
+<file path=word/footer1.xml><?xml version="1.0" encoding="utf-8"?>
+<w:ftr xmlns:wpc="http://schemas.microsoft.com/office/word/2010/wordprocessingCanvas" xmlns:cx="http://schemas.microsoft.com/office/drawing/2014/chartex" xmlns:cx1="http://schemas.microsoft.com/office/drawing/2015/9/8/chartex" xmlns:cx2="http://schemas.microsoft.com/office/drawing/2015/10/21/chartex" xmlns:cx3="http://schemas.microsoft.com/office/drawing/2016/5/9/chartex" xmlns:cx4="http://schemas.microsoft.com/office/drawing/2016/5/10/chartex" xmlns:cx5="http://schemas.microsoft.com/office/drawing/2016/5/11/chartex" xmlns:cx6="http://schemas.microsoft.com/office/drawing/2016/5/12/chartex" xmlns:cx7="http://schemas.microsoft.com/office/drawing/2016/5/13/chartex" xmlns:cx8="http://schemas.microsoft.com/office/drawing/2016/5/14/chartex" xmlns:mc="http://schemas.openxmlformats.org/markup-compatibility/2006" xmlns:aink="http://schemas.microsoft.com/office/drawing/2016/ink" xmlns:am3d="http://schemas.microsoft.com/office/drawing/2017/model3d" xmlns:o="urn:schemas-microsoft-com:office:office" xmlns:oel="http://schemas.microsoft.com/office/2019/extlst" xmlns:r="http://schemas.openxmlformats.org/officeDocument/2006/relationships" xmlns:m="http://schemas.openxmlformats.org/officeDocument/2006/math" xmlns:v="urn:schemas-microsoft-com:vml" xmlns:wp14="http://schemas.microsoft.com/office/word/2010/wordprocessingDrawing" xmlns:wp="http://schemas.openxmlformats.org/drawingml/2006/wordprocessingDrawing" xmlns:w10="urn:schemas-microsoft-com:office:word" xmlns:w="http://schemas.openxmlformats.org/wordprocessingml/2006/main" xmlns:w14="http://schemas.microsoft.com/office/word/2010/wordml" xmlns:w15="http://schemas.microsoft.com/office/word/2012/wordml" xmlns:w16cex="http://schemas.microsoft.com/office/word/2018/wordml/cex" xmlns:w16cid="http://schemas.microsoft.com/office/word/2016/wordml/cid" xmlns:w16="http://schemas.microsoft.com/office/word/2018/wordml" xmlns:w16du="http://schemas.microsoft.com/office/word/2023/wordml/word16du" xmlns:w16sdtdh="http://schemas.microsoft.com/office/word/2020/wordml/sdtdatahash" xmlns:w16sdtfl="http://schemas.microsoft.com/office/word/2024/wordml/sdtformatlock" xmlns:w16se="http://schemas.microsoft.com/office/word/2015/wordml/symex" xmlns:wpg="http://schemas.microsoft.com/office/word/2010/wordprocessingGroup" xmlns:wpi="http://schemas.microsoft.com/office/word/2010/wordprocessingInk" xmlns:wne="http://schemas.microsoft.com/office/word/2006/wordml" xmlns:wps="http://schemas.microsoft.com/office/word/2010/wordprocessingShape" mc:Ignorable="w14 w15 w16se w16cid w16 w16cex w16sdtdh w16sdtfl w16du wp14">
+  <w:p>
+    <w:pPr>
+      <w:pStyle w:val="Footer"/>
+    </w:pPr>
+  </w:p>
+</w:ftr>
+</file>
+
+<file path=word/footer2.xml><?xml version="1.0" encoding="utf-8"?>
+<w:ftr xmlns:wpc="http://schemas.microsoft.com/office/word/2010/wordprocessingCanvas" xmlns:cx="http://schemas.microsoft.com/office/drawing/2014/chartex" xmlns:cx1="http://schemas.microsoft.com/office/drawing/2015/9/8/chartex" xmlns:cx2="http://schemas.microsoft.com/office/drawing/2015/10/21/chartex" xmlns:cx3="http://schemas.microsoft.com/office/drawing/2016/5/9/chartex" xmlns:cx4="http://schemas.microsoft.com/office/drawing/2016/5/10/chartex" xmlns:cx5="http://schemas.microsoft.com/office/drawing/2016/5/11/chartex" xmlns:cx6="http://schemas.microsoft.com/office/drawing/2016/5/12/chartex" xmlns:cx7="http://schemas.microsoft.com/office/drawing/2016/5/13/chartex" xmlns:cx8="http://schemas.microsoft.com/office/drawing/2016/5/14/chartex" xmlns:mc="http://schemas.openxmlformats.org/markup-compatibility/2006" xmlns:aink="http://schemas.microsoft.com/office/drawing/2016/ink" xmlns:am3d="http://schemas.microsoft.com/office/drawing/2017/model3d" xmlns:o="urn:schemas-microsoft-com:office:office" xmlns:oel="http://schemas.microsoft.com/office/2019/extlst" xmlns:r="http://schemas.openxmlformats.org/officeDocument/2006/relationships" xmlns:m="http://schemas.openxmlformats.org/officeDocument/2006/math" xmlns:v="urn:schemas-microsoft-com:vml" xmlns:wp14="http://schemas.microsoft.com/office/word/2010/wordprocessingDrawing" xmlns:wp="http://schemas.openxmlformats.org/drawingml/2006/wordprocessingDrawing" xmlns:w10="urn:schemas-microsoft-com:office:word" xmlns:w="http://schemas.openxmlformats.org/wordprocessingml/2006/main" xmlns:w14="http://schemas.microsoft.com/office/word/2010/wordml" xmlns:w15="http://schemas.microsoft.com/office/word/2012/wordml" xmlns:w16cex="http://schemas.microsoft.com/office/word/2018/wordml/cex" xmlns:w16cid="http://schemas.microsoft.com/office/word/2016/wordml/cid" xmlns:w16="http://schemas.microsoft.com/office/word/2018/wordml" xmlns:w16du="http://schemas.microsoft.com/office/word/2023/wordml/word16du" xmlns:w16sdtdh="http://schemas.microsoft.com/office/word/2020/wordml/sdtdatahash" xmlns:w16sdtfl="http://schemas.microsoft.com/office/word/2024/wordml/sdtformatlock" xmlns:w16se="http://schemas.microsoft.com/office/word/2015/wordml/symex" xmlns:wpg="http://schemas.microsoft.com/office/word/2010/wordprocessingGroup" xmlns:wpi="http://schemas.microsoft.com/office/word/2010/wordprocessingInk" xmlns:wne="http://schemas.microsoft.com/office/word/2006/wordml" xmlns:wps="http://schemas.microsoft.com/office/word/2010/wordprocessingShape" mc:Ignorable="w14 w15 w16se w16cid w16 w16cex w16sdtdh w16sdtfl w16du wp14">
+  <w:p>
+    <w:pPr>
+      <w:pStyle w:val="Footer"/>
+    </w:pPr>
+  </w:p>
+</w:ftr>
+</file>
+
+<file path=word/footer3.xml><?xml version="1.0" encoding="utf-8"?>
+<w:ftr xmlns:wpc="http://schemas.microsoft.com/office/word/2010/wordprocessingCanvas" xmlns:cx="http://schemas.microsoft.com/office/drawing/2014/chartex" xmlns:cx1="http://schemas.microsoft.com/office/drawing/2015/9/8/chartex" xmlns:cx2="http://schemas.microsoft.com/office/drawing/2015/10/21/chartex" xmlns:cx3="http://schemas.microsoft.com/office/drawing/2016/5/9/chartex" xmlns:cx4="http://schemas.microsoft.com/office/drawing/2016/5/10/chartex" xmlns:cx5="http://schemas.microsoft.com/office/drawing/2016/5/11/chartex" xmlns:cx6="http://schemas.microsoft.com/office/drawing/2016/5/12/chartex" xmlns:cx7="http://schemas.microsoft.com/office/drawing/2016/5/13/chartex" xmlns:cx8="http://schemas.microsoft.com/office/drawing/2016/5/14/chartex" xmlns:mc="http://schemas.openxmlformats.org/markup-compatibility/2006" xmlns:aink="http://schemas.microsoft.com/office/drawing/2016/ink" xmlns:am3d="http://schemas.microsoft.com/office/drawing/2017/model3d" xmlns:o="urn:schemas-microsoft-com:office:office" xmlns:oel="http://schemas.microsoft.com/office/2019/extlst" xmlns:r="http://schemas.openxmlformats.org/officeDocument/2006/relationships" xmlns:m="http://schemas.openxmlformats.org/officeDocument/2006/math" xmlns:v="urn:schemas-microsoft-com:vml" xmlns:wp14="http://schemas.microsoft.com/office/word/2010/wordprocessingDrawing" xmlns:wp="http://schemas.openxmlformats.org/drawingml/2006/wordprocessingDrawing" xmlns:w10="urn:schemas-microsoft-com:office:word" xmlns:w="http://schemas.openxmlformats.org/wordprocessingml/2006/main" xmlns:w14="http://schemas.microsoft.com/office/word/2010/wordml" xmlns:w15="http://schemas.microsoft.com/office/word/2012/wordml" xmlns:w16cex="http://schemas.microsoft.com/office/word/2018/wordml/cex" xmlns:w16cid="http://schemas.microsoft.com/office/word/2016/wordml/cid" xmlns:w16="http://schemas.microsoft.com/office/word/2018/wordml" xmlns:w16du="http://schemas.microsoft.com/office/word/2023/wordml/word16du" xmlns:w16sdtdh="http://schemas.microsoft.com/office/word/2020/wordml/sdtdatahash" xmlns:w16sdtfl="http://schemas.microsoft.com/office/word/2024/wordml/sdtformatlock" xmlns:w16se="http://schemas.microsoft.com/office/word/2015/wordml/symex" xmlns:wpg="http://schemas.microsoft.com/office/word/2010/wordprocessingGroup" xmlns:wpi="http://schemas.microsoft.com/office/word/2010/wordprocessingInk" xmlns:wne="http://schemas.microsoft.com/office/word/2006/wordml" xmlns:wps="http://schemas.microsoft.com/office/word/2010/wordprocessingShape" mc:Ignorable="w14 w15 w16se w16cid w16 w16cex w16sdtdh w16sdtfl w16du wp14">
+  <w:p>
+    <w:pPr>
+      <w:pStyle w:val="Footer"/>
+    </w:pPr>
+  </w:p>
+</w:ftr>
+</file>
+
 <file path=word/footnotes.xml><?xml version="1.0" encoding="utf-8"?>
 <w:footnotes xmlns:wpc="http://schemas.microsoft.com/office/word/2010/wordprocessingCanvas" xmlns:cx="http://schemas.microsoft.com/office/drawing/2014/chartex" xmlns:cx1="http://schemas.microsoft.com/office/drawing/2015/9/8/chartex" xmlns:cx2="http://schemas.microsoft.com/office/drawing/2015/10/21/chartex" xmlns:cx3="http://schemas.microsoft.com/office/drawing/2016/5/9/chartex" xmlns:cx4="http://schemas.microsoft.com/office/drawing/2016/5/10/chartex" xmlns:cx5="http://schemas.microsoft.com/office/drawing/2016/5/11/chartex" xmlns:cx6="http://schemas.microsoft.com/office/drawing/2016/5/12/chartex" xmlns:cx7="http://schemas.microsoft.com/office/drawing/2016/5/13/chartex" xmlns:cx8="http://schemas.microsoft.com/office/drawing/2016/5/14/chartex" xmlns:mc="http://schemas.openxmlformats.org/markup-compatibility/2006" xmlns:aink="http://schemas.microsoft.com/office/drawing/2016/ink" xmlns:am3d="http://schemas.microsoft.com/office/drawing/2017/model3d" xmlns:o="urn:schemas-microsoft-com:office:office" xmlns:oel="http://schemas.microsoft.com/office/2019/extlst" xmlns:r="http://schemas.openxmlformats.org/officeDocument/2006/relationships" xmlns:m="http://schemas.openxmlformats.org/officeDocument/2006/math" xmlns:v="urn:schemas-microsoft-com:vml" xmlns:wp14="http://schemas.microsoft.com/office/word/2010/wordprocessingDrawing" xmlns:wp="http://schemas.openxmlformats.org/drawingml/2006/wordprocessingDrawing" xmlns:w10="urn:schemas-microsoft-com:office:word" xmlns:w="http://schemas.openxmlformats.org/wordprocessingml/2006/main" xmlns:w14="http://schemas.microsoft.com/office/word/2010/wordml" xmlns:w15="http://schemas.microsoft.com/office/word/2012/wordml" xmlns:w16cex="http://schemas.microsoft.com/office/word/2018/wordml/cex" xmlns:w16cid="http://schemas.microsoft.com/office/word/2016/wordml/cid" xmlns:w16="http://schemas.microsoft.com/office/word/2018/wordml" xmlns:w16du="http://schemas.microsoft.com/office/word/2023/wordml/word16du" xmlns:w16sdtdh="http://schemas.microsoft.com/office/word/2020/wordml/sdtdatahash" xmlns:w16sdtfl="http://schemas.microsoft.com/office/word/2024/wordml/sdtformatlock" xmlns:w16se="http://schemas.microsoft.com/office/word/2015/wordml/symex" xmlns:wpg="http://schemas.microsoft.com/office/word/2010/wordprocessingGroup" xmlns:wpi="http://schemas.microsoft.com/office/word/2010/wordprocessingInk" xmlns:wne="http://schemas.microsoft.com/office/word/2006/wordml" xmlns:wps="http://schemas.microsoft.com/office/word/2010/wordprocessingShape" mc:Ignorable="w14 w15 w16se w16cid w16 w16cex w16sdtdh w16sdtfl w16du wp14">
   <w:footnote w:type="separator" w:id="-1">
@@ -356,74 +404,22 @@
   <w:p>
     <w:pPr>
       <w:pStyle w:val="Header"/>
+    </w:pPr>
+  </w:p>
+</w:hdr>
+</file>
+
+<file path=word/header2.xml><?xml version="1.0" encoding="utf-8"?>
+<w:hdr xmlns:wpc="http://schemas.microsoft.com/office/word/2010/wordprocessingCanvas" xmlns:cx="http://schemas.microsoft.com/office/drawing/2014/chartex" xmlns:cx1="http://schemas.microsoft.com/office/drawing/2015/9/8/chartex" xmlns:cx2="http://schemas.microsoft.com/office/drawing/2015/10/21/chartex" xmlns:cx3="http://schemas.microsoft.com/office/drawing/2016/5/9/chartex" xmlns:cx4="http://schemas.microsoft.com/office/drawing/2016/5/10/chartex" xmlns:cx5="http://schemas.microsoft.com/office/drawing/2016/5/11/chartex" xmlns:cx6="http://schemas.microsoft.com/office/drawing/2016/5/12/chartex" xmlns:cx7="http://schemas.microsoft.com/office/drawing/2016/5/13/chartex" xmlns:cx8="http://schemas.microsoft.com/office/drawing/2016/5/14/chartex" xmlns:mc="http://schemas.openxmlformats.org/markup-compatibility/2006" xmlns:aink="http://schemas.microsoft.com/office/drawing/2016/ink" xmlns:am3d="http://schemas.microsoft.com/office/drawing/2017/model3d" xmlns:o="urn:schemas-microsoft-com:office:office" xmlns:oel="http://schemas.microsoft.com/office/2019/extlst" xmlns:r="http://schemas.openxmlformats.org/officeDocument/2006/relationships" xmlns:m="http://schemas.openxmlformats.org/officeDocument/2006/math" xmlns:v="urn:schemas-microsoft-com:vml" xmlns:wp14="http://schemas.microsoft.com/office/word/2010/wordprocessingDrawing" xmlns:wp="http://schemas.openxmlformats.org/drawingml/2006/wordprocessingDrawing" xmlns:w10="urn:schemas-microsoft-com:office:word" xmlns:w="http://schemas.openxmlformats.org/wordprocessingml/2006/main" xmlns:w14="http://schemas.microsoft.com/office/word/2010/wordml" xmlns:w15="http://schemas.microsoft.com/office/word/2012/wordml" xmlns:w16cex="http://schemas.microsoft.com/office/word/2018/wordml/cex" xmlns:w16cid="http://schemas.microsoft.com/office/word/2016/wordml/cid" xmlns:w16="http://schemas.microsoft.com/office/word/2018/wordml" xmlns:w16du="http://schemas.microsoft.com/office/word/2023/wordml/word16du" xmlns:w16sdtdh="http://schemas.microsoft.com/office/word/2020/wordml/sdtdatahash" xmlns:w16sdtfl="http://schemas.microsoft.com/office/word/2024/wordml/sdtformatlock" xmlns:w16se="http://schemas.microsoft.com/office/word/2015/wordml/symex" xmlns:wpg="http://schemas.microsoft.com/office/word/2010/wordprocessingGroup" xmlns:wpi="http://schemas.microsoft.com/office/word/2010/wordprocessingInk" xmlns:wne="http://schemas.microsoft.com/office/word/2006/wordml" xmlns:wps="http://schemas.microsoft.com/office/word/2010/wordprocessingShape" mc:Ignorable="w14 w15 w16se w16cid w16 w16cex w16sdtdh w16sdtfl w16du wp14">
+  <w:p>
+    <w:pPr>
+      <w:pStyle w:val="Header"/>
       <w:jc w:val="center"/>
       <w:rPr>
         <w:rFonts w:ascii="Times New Roman" w:hAnsi="Times New Roman" w:cs="Times New Roman"/>
         <w:sz w:val="40"/>
       </w:rPr>
     </w:pPr>
-    <w:r>
-      <w:rPr>
-        <w:b/>
-        <w:noProof/>
-        <w:sz w:val="20"/>
-      </w:rPr>
-      <w:drawing>
-        <wp:anchor distT="0" distB="0" distL="114300" distR="114300" simplePos="0" relativeHeight="251659776" behindDoc="1" locked="0" layoutInCell="1" allowOverlap="1" wp14:anchorId="1C9C2CFD" wp14:editId="4C991ED5">
-          <wp:simplePos x="0" y="0"/>
-          <wp:positionH relativeFrom="margin">
-            <wp:align>left</wp:align>
-          </wp:positionH>
-          <wp:positionV relativeFrom="paragraph">
-            <wp:posOffset>41275</wp:posOffset>
-          </wp:positionV>
-          <wp:extent cx="1078230" cy="1078230"/>
-          <wp:effectExtent l="0" t="0" r="7620" b="7620"/>
-          <wp:wrapNone/>
-          <wp:docPr id="247988132" name="Picture 0"/>
-          <wp:cNvGraphicFramePr>
-            <a:graphicFrameLocks xmlns:a="http://schemas.openxmlformats.org/drawingml/2006/main" noChangeAspect="1"/>
-          </wp:cNvGraphicFramePr>
-          <a:graphic xmlns:a="http://schemas.openxmlformats.org/drawingml/2006/main">
-            <a:graphicData uri="http://schemas.openxmlformats.org/drawingml/2006/picture">
-              <pic:pic xmlns:pic="http://schemas.openxmlformats.org/drawingml/2006/picture">
-                <pic:nvPicPr>
-                  <pic:cNvPr id="1" name="Picture 0"/>
-                  <pic:cNvPicPr/>
-                </pic:nvPicPr>
-                <pic:blipFill>
-                  <a:blip r:embed="rId1">
-                    <a:extLst>
-                      <a:ext uri="{28A0092B-C50C-407E-A947-70E740481C1C}">
-                        <a14:useLocalDpi xmlns:a14="http://schemas.microsoft.com/office/drawing/2010/main" val="0"/>
-                      </a:ext>
-                    </a:extLst>
-                  </a:blip>
-                  <a:stretch>
-                    <a:fillRect/>
-                  </a:stretch>
-                </pic:blipFill>
-                <pic:spPr>
-                  <a:xfrm>
-                    <a:off x="0" y="0"/>
-                    <a:ext cx="1078230" cy="1078230"/>
-                  </a:xfrm>
-                  <a:prstGeom prst="rect">
-                    <a:avLst/>
-                  </a:prstGeom>
-                </pic:spPr>
-              </pic:pic>
-            </a:graphicData>
-          </a:graphic>
-          <wp14:sizeRelH relativeFrom="margin">
-            <wp14:pctWidth>0</wp14:pctWidth>
-          </wp14:sizeRelH>
-          <wp14:sizeRelV relativeFrom="margin">
-            <wp14:pctHeight>0</wp14:pctHeight>
-          </wp14:sizeRelV>
-        </wp:anchor>
-      </w:drawing>
-    </w:r>
     <w:r>
       <w:rPr>
         <w:noProof/>
@@ -431,7 +427,7 @@
       <mc:AlternateContent>
         <mc:Choice Requires="wps">
           <w:drawing>
-            <wp:anchor distT="0" distB="0" distL="114300" distR="114300" simplePos="0" relativeHeight="251657215" behindDoc="1" locked="0" layoutInCell="1" allowOverlap="1" wp14:anchorId="521ADB84" wp14:editId="706AC642">
+            <wp:anchor distT="0" distB="0" distL="114300" distR="114300" simplePos="0" relativeHeight="251657215" behindDoc="1" locked="0" layoutInCell="1" allowOverlap="1" wp14:anchorId="521ADB84" wp14:editId="2C6A6E9F">
               <wp:simplePos x="0" y="0"/>
               <wp:positionH relativeFrom="column">
                 <wp:posOffset>2725635</wp:posOffset>
@@ -816,7 +812,7 @@
       <mc:AlternateContent>
         <mc:Choice Requires="wps">
           <w:drawing>
-            <wp:anchor distT="0" distB="0" distL="114300" distR="114300" simplePos="0" relativeHeight="251664896" behindDoc="0" locked="0" layoutInCell="1" allowOverlap="1" wp14:anchorId="45E60069" wp14:editId="03E172D5">
+            <wp:anchor distT="0" distB="0" distL="114300" distR="114300" simplePos="0" relativeHeight="251664896" behindDoc="0" locked="0" layoutInCell="1" allowOverlap="1" wp14:anchorId="45E60069" wp14:editId="3A077919">
               <wp:simplePos x="0" y="0"/>
               <wp:positionH relativeFrom="margin">
                 <wp:posOffset>0</wp:posOffset>
@@ -876,7 +872,7 @@
         </mc:Choice>
         <mc:Fallback>
           <w:pict>
-            <v:line w14:anchorId="6DC9528B" id="Straight Connector 2" o:spid="_x0000_s1026" style="position:absolute;flip:y;z-index:251664896;visibility:visible;mso-wrap-style:square;mso-width-percent:0;mso-height-percent:0;mso-wrap-distance-left:9pt;mso-wrap-distance-top:0;mso-wrap-distance-right:9pt;mso-wrap-distance-bottom:0;mso-position-horizontal:absolute;mso-position-horizontal-relative:margin;mso-position-vertical:absolute;mso-position-vertical-relative:text;mso-width-percent:0;mso-height-percent:0;mso-width-relative:margin;mso-height-relative:margin" from="0,9.05pt" to="540pt,9.05pt" o:gfxdata="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" strokecolor="#e00" strokeweight="1pt">
+            <v:line w14:anchorId="38E3A448" id="Straight Connector 2" o:spid="_x0000_s1026" style="position:absolute;flip:y;z-index:251664896;visibility:visible;mso-wrap-style:square;mso-width-percent:0;mso-height-percent:0;mso-wrap-distance-left:9pt;mso-wrap-distance-top:0;mso-wrap-distance-right:9pt;mso-wrap-distance-bottom:0;mso-position-horizontal:absolute;mso-position-horizontal-relative:margin;mso-position-vertical:absolute;mso-position-vertical-relative:text;mso-width-percent:0;mso-height-percent:0;mso-width-relative:margin;mso-height-relative:margin" from="0,9.05pt" to="540pt,9.05pt" o:gfxdata="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" strokecolor="#e00" strokeweight="1pt">
               <w10:wrap anchorx="margin"/>
             </v:line>
           </w:pict>
@@ -953,6 +949,16 @@
         </mc:Fallback>
       </mc:AlternateContent>
     </w:r>
+  </w:p>
+</w:hdr>
+</file>
+
+<file path=word/header3.xml><?xml version="1.0" encoding="utf-8"?>
+<w:hdr xmlns:wpc="http://schemas.microsoft.com/office/word/2010/wordprocessingCanvas" xmlns:cx="http://schemas.microsoft.com/office/drawing/2014/chartex" xmlns:cx1="http://schemas.microsoft.com/office/drawing/2015/9/8/chartex" xmlns:cx2="http://schemas.microsoft.com/office/drawing/2015/10/21/chartex" xmlns:cx3="http://schemas.microsoft.com/office/drawing/2016/5/9/chartex" xmlns:cx4="http://schemas.microsoft.com/office/drawing/2016/5/10/chartex" xmlns:cx5="http://schemas.microsoft.com/office/drawing/2016/5/11/chartex" xmlns:cx6="http://schemas.microsoft.com/office/drawing/2016/5/12/chartex" xmlns:cx7="http://schemas.microsoft.com/office/drawing/2016/5/13/chartex" xmlns:cx8="http://schemas.microsoft.com/office/drawing/2016/5/14/chartex" xmlns:mc="http://schemas.openxmlformats.org/markup-compatibility/2006" xmlns:aink="http://schemas.microsoft.com/office/drawing/2016/ink" xmlns:am3d="http://schemas.microsoft.com/office/drawing/2017/model3d" xmlns:o="urn:schemas-microsoft-com:office:office" xmlns:oel="http://schemas.microsoft.com/office/2019/extlst" xmlns:r="http://schemas.openxmlformats.org/officeDocument/2006/relationships" xmlns:m="http://schemas.openxmlformats.org/officeDocument/2006/math" xmlns:v="urn:schemas-microsoft-com:vml" xmlns:wp14="http://schemas.microsoft.com/office/word/2010/wordprocessingDrawing" xmlns:wp="http://schemas.openxmlformats.org/drawingml/2006/wordprocessingDrawing" xmlns:w10="urn:schemas-microsoft-com:office:word" xmlns:w="http://schemas.openxmlformats.org/wordprocessingml/2006/main" xmlns:w14="http://schemas.microsoft.com/office/word/2010/wordml" xmlns:w15="http://schemas.microsoft.com/office/word/2012/wordml" xmlns:w16cex="http://schemas.microsoft.com/office/word/2018/wordml/cex" xmlns:w16cid="http://schemas.microsoft.com/office/word/2016/wordml/cid" xmlns:w16="http://schemas.microsoft.com/office/word/2018/wordml" xmlns:w16du="http://schemas.microsoft.com/office/word/2023/wordml/word16du" xmlns:w16sdtdh="http://schemas.microsoft.com/office/word/2020/wordml/sdtdatahash" xmlns:w16sdtfl="http://schemas.microsoft.com/office/word/2024/wordml/sdtformatlock" xmlns:w16se="http://schemas.microsoft.com/office/word/2015/wordml/symex" xmlns:wpg="http://schemas.microsoft.com/office/word/2010/wordprocessingGroup" xmlns:wpi="http://schemas.microsoft.com/office/word/2010/wordprocessingInk" xmlns:wne="http://schemas.microsoft.com/office/word/2006/wordml" xmlns:wps="http://schemas.microsoft.com/office/word/2010/wordprocessingShape" mc:Ignorable="w14 w15 w16se w16cid w16 w16cex w16sdtdh w16sdtfl w16du wp14">
+  <w:p>
+    <w:pPr>
+      <w:pStyle w:val="Header"/>
+    </w:pPr>
   </w:p>
 </w:hdr>
 </file>

</xml_diff>